<commit_message>
List of planned items has been added
</commit_message>
<xml_diff>
--- a/Documents/Plan.docx
+++ b/Documents/Plan.docx
@@ -1342,7 +1342,6 @@
         <w:rPr>
           <w:sz w:val="36"/>
           <w:szCs w:val="36"/>
-          <w:lang w:val="en-US"/>
         </w:rPr>
       </w:pPr>
       <w:r>
@@ -1362,22 +1361,789 @@
         <w:t>ist of development</w:t>
       </w:r>
     </w:p>
-    <w:p>
-      <w:pPr>
-        <w:rPr>
-          <w:sz w:val="28"/>
-          <w:szCs w:val="28"/>
-          <w:lang w:val="en-US"/>
-        </w:rPr>
-      </w:pPr>
-      <w:r>
+    <w:tbl>
+      <w:tblPr>
+        <w:tblStyle w:val="a4"/>
+        <w:tblW w:w="10031" w:type="dxa"/>
+        <w:tblLook w:val="04A0"/>
+      </w:tblPr>
+      <w:tblGrid>
+        <w:gridCol w:w="975"/>
+        <w:gridCol w:w="2853"/>
+        <w:gridCol w:w="1667"/>
+        <w:gridCol w:w="4536"/>
+      </w:tblGrid>
+      <w:tr>
+        <w:tc>
+          <w:tcPr>
+            <w:tcW w:w="975" w:type="dxa"/>
+            <w:tcBorders>
+              <w:bottom w:val="single" w:sz="4" w:space="0" w:color="auto"/>
+            </w:tcBorders>
+          </w:tcPr>
+          <w:p>
+            <w:pPr>
+              <w:rPr>
+                <w:sz w:val="36"/>
+                <w:szCs w:val="36"/>
+                <w:lang w:val="en-US"/>
+              </w:rPr>
+            </w:pPr>
+            <w:proofErr w:type="spellStart"/>
+            <w:r>
+              <w:rPr>
+                <w:sz w:val="36"/>
+                <w:szCs w:val="36"/>
+              </w:rPr>
+              <w:t>State</w:t>
+            </w:r>
+            <w:proofErr w:type="spellEnd"/>
+          </w:p>
+        </w:tc>
+        <w:tc>
+          <w:tcPr>
+            <w:tcW w:w="2853" w:type="dxa"/>
+          </w:tcPr>
+          <w:p>
+            <w:pPr>
+              <w:rPr>
+                <w:sz w:val="36"/>
+                <w:szCs w:val="36"/>
+                <w:lang w:val="en-US"/>
+              </w:rPr>
+            </w:pPr>
+            <w:r>
+              <w:rPr>
+                <w:sz w:val="36"/>
+                <w:szCs w:val="36"/>
+                <w:lang w:val="en-US"/>
+              </w:rPr>
+              <w:t>Item</w:t>
+            </w:r>
+          </w:p>
+        </w:tc>
+        <w:tc>
+          <w:tcPr>
+            <w:tcW w:w="1667" w:type="dxa"/>
+          </w:tcPr>
+          <w:p>
+            <w:pPr>
+              <w:rPr>
+                <w:sz w:val="36"/>
+                <w:szCs w:val="36"/>
+                <w:lang w:val="en-US"/>
+              </w:rPr>
+            </w:pPr>
+            <w:r>
+              <w:rPr>
+                <w:sz w:val="36"/>
+                <w:szCs w:val="36"/>
+                <w:lang w:val="en-US"/>
+              </w:rPr>
+              <w:t>Assignee</w:t>
+            </w:r>
+          </w:p>
+        </w:tc>
+        <w:tc>
+          <w:tcPr>
+            <w:tcW w:w="4536" w:type="dxa"/>
+          </w:tcPr>
+          <w:p>
+            <w:pPr>
+              <w:rPr>
+                <w:sz w:val="36"/>
+                <w:szCs w:val="36"/>
+              </w:rPr>
+            </w:pPr>
+            <w:r>
+              <w:rPr>
+                <w:sz w:val="36"/>
+                <w:szCs w:val="36"/>
+                <w:lang w:val="en-US"/>
+              </w:rPr>
+              <w:t>Comments</w:t>
+            </w:r>
+          </w:p>
+        </w:tc>
+      </w:tr>
+      <w:tr>
+        <w:trPr>
+          <w:trHeight w:val="362"/>
+        </w:trPr>
+        <w:tc>
+          <w:tcPr>
+            <w:tcW w:w="975" w:type="dxa"/>
+            <w:tcBorders>
+              <w:bottom w:val="single" w:sz="4" w:space="0" w:color="auto"/>
+            </w:tcBorders>
+            <w:shd w:val="clear" w:color="auto" w:fill="4F81BD" w:themeFill="accent1"/>
+          </w:tcPr>
+          <w:p>
+            <w:pPr>
+              <w:rPr>
+                <w:sz w:val="36"/>
+                <w:szCs w:val="36"/>
+              </w:rPr>
+            </w:pPr>
+          </w:p>
+        </w:tc>
+        <w:tc>
+          <w:tcPr>
+            <w:tcW w:w="2853" w:type="dxa"/>
+          </w:tcPr>
+          <w:p>
+            <w:pPr>
+              <w:rPr>
+                <w:lang w:val="en-US"/>
+              </w:rPr>
+            </w:pPr>
+            <w:r>
+              <w:rPr>
+                <w:lang w:val="en-US"/>
+              </w:rPr>
+              <w:t>Test weapon model</w:t>
+            </w:r>
+          </w:p>
+          <w:p>
+            <w:pPr>
+              <w:rPr>
+                <w:sz w:val="36"/>
+                <w:szCs w:val="36"/>
+              </w:rPr>
+            </w:pPr>
+          </w:p>
+        </w:tc>
+        <w:tc>
+          <w:tcPr>
+            <w:tcW w:w="1667" w:type="dxa"/>
+          </w:tcPr>
+          <w:p>
+            <w:pPr>
+              <w:rPr>
+                <w:sz w:val="36"/>
+                <w:szCs w:val="36"/>
+                <w:lang w:val="en-US"/>
+              </w:rPr>
+            </w:pPr>
+            <w:proofErr w:type="spellStart"/>
+            <w:r>
+              <w:rPr>
+                <w:sz w:val="36"/>
+                <w:szCs w:val="36"/>
+                <w:lang w:val="en-US"/>
+              </w:rPr>
+              <w:t>Andrey</w:t>
+            </w:r>
+            <w:proofErr w:type="spellEnd"/>
+          </w:p>
+        </w:tc>
+        <w:tc>
+          <w:tcPr>
+            <w:tcW w:w="4536" w:type="dxa"/>
+          </w:tcPr>
+          <w:p>
+            <w:pPr>
+              <w:rPr>
+                <w:lang w:val="en-US"/>
+              </w:rPr>
+            </w:pPr>
+            <w:r>
+              <w:rPr>
+                <w:lang w:val="en-US"/>
+              </w:rPr>
+              <w:t>A simple model of weapon</w:t>
+            </w:r>
+          </w:p>
+        </w:tc>
+      </w:tr>
+      <w:tr>
+        <w:tc>
+          <w:tcPr>
+            <w:tcW w:w="975" w:type="dxa"/>
+            <w:shd w:val="clear" w:color="auto" w:fill="4F81BD" w:themeFill="accent1"/>
+          </w:tcPr>
+          <w:p>
+            <w:pPr>
+              <w:rPr>
+                <w:sz w:val="36"/>
+                <w:szCs w:val="36"/>
+                <w:lang w:val="en-US"/>
+              </w:rPr>
+            </w:pPr>
+          </w:p>
+        </w:tc>
+        <w:tc>
+          <w:tcPr>
+            <w:tcW w:w="2853" w:type="dxa"/>
+          </w:tcPr>
+          <w:p>
+            <w:pPr>
+              <w:rPr>
+                <w:lang w:val="en-US"/>
+              </w:rPr>
+            </w:pPr>
+            <w:r>
+              <w:rPr>
+                <w:lang w:val="en-US"/>
+              </w:rPr>
+              <w:t>Test character model/animations(run, idle)</w:t>
+            </w:r>
+          </w:p>
+        </w:tc>
+        <w:tc>
+          <w:tcPr>
+            <w:tcW w:w="1667" w:type="dxa"/>
+          </w:tcPr>
+          <w:p>
+            <w:pPr>
+              <w:rPr>
+                <w:sz w:val="36"/>
+                <w:szCs w:val="36"/>
+                <w:lang w:val="en-US"/>
+              </w:rPr>
+            </w:pPr>
+            <w:proofErr w:type="spellStart"/>
+            <w:r>
+              <w:rPr>
+                <w:sz w:val="36"/>
+                <w:szCs w:val="36"/>
+                <w:lang w:val="en-US"/>
+              </w:rPr>
+              <w:t>Andrey</w:t>
+            </w:r>
+            <w:proofErr w:type="spellEnd"/>
+          </w:p>
+        </w:tc>
+        <w:tc>
+          <w:tcPr>
+            <w:tcW w:w="4536" w:type="dxa"/>
+          </w:tcPr>
+          <w:p>
+            <w:pPr>
+              <w:rPr>
+                <w:lang w:val="en-US"/>
+              </w:rPr>
+            </w:pPr>
+          </w:p>
+        </w:tc>
+      </w:tr>
+      <w:tr>
+        <w:tc>
+          <w:tcPr>
+            <w:tcW w:w="975" w:type="dxa"/>
+            <w:shd w:val="clear" w:color="auto" w:fill="4F81BD" w:themeFill="accent1"/>
+          </w:tcPr>
+          <w:p>
+            <w:pPr>
+              <w:rPr>
+                <w:sz w:val="36"/>
+                <w:szCs w:val="36"/>
+              </w:rPr>
+            </w:pPr>
+          </w:p>
+        </w:tc>
+        <w:tc>
+          <w:tcPr>
+            <w:tcW w:w="2853" w:type="dxa"/>
+          </w:tcPr>
+          <w:p>
+            <w:pPr>
+              <w:rPr>
+                <w:lang w:val="en-US"/>
+              </w:rPr>
+            </w:pPr>
+            <w:r>
+              <w:rPr>
+                <w:lang w:val="en-US"/>
+              </w:rPr>
+              <w:t>Shooting(damage)</w:t>
+            </w:r>
+          </w:p>
+        </w:tc>
+        <w:tc>
+          <w:tcPr>
+            <w:tcW w:w="1667" w:type="dxa"/>
+          </w:tcPr>
+          <w:p>
+            <w:pPr>
+              <w:rPr>
+                <w:sz w:val="36"/>
+                <w:szCs w:val="36"/>
+                <w:lang w:val="en-US"/>
+              </w:rPr>
+            </w:pPr>
+            <w:proofErr w:type="spellStart"/>
+            <w:r>
+              <w:rPr>
+                <w:sz w:val="36"/>
+                <w:szCs w:val="36"/>
+                <w:lang w:val="en-US"/>
+              </w:rPr>
+              <w:t>Egor</w:t>
+            </w:r>
+            <w:proofErr w:type="spellEnd"/>
+          </w:p>
+        </w:tc>
+        <w:tc>
+          <w:tcPr>
+            <w:tcW w:w="4536" w:type="dxa"/>
+          </w:tcPr>
+          <w:p>
+            <w:pPr>
+              <w:rPr>
+                <w:lang w:val="en-US"/>
+              </w:rPr>
+            </w:pPr>
+          </w:p>
+        </w:tc>
+      </w:tr>
+      <w:tr>
+        <w:tc>
+          <w:tcPr>
+            <w:tcW w:w="975" w:type="dxa"/>
+            <w:shd w:val="clear" w:color="auto" w:fill="4F81BD" w:themeFill="accent1"/>
+          </w:tcPr>
+          <w:p>
+            <w:pPr>
+              <w:rPr>
+                <w:sz w:val="36"/>
+                <w:szCs w:val="36"/>
+              </w:rPr>
+            </w:pPr>
+          </w:p>
+        </w:tc>
+        <w:tc>
+          <w:tcPr>
+            <w:tcW w:w="2853" w:type="dxa"/>
+          </w:tcPr>
+          <w:p>
+            <w:pPr>
+              <w:rPr>
+                <w:lang w:val="en-US"/>
+              </w:rPr>
+            </w:pPr>
+            <w:r>
+              <w:rPr>
+                <w:lang w:val="en-US"/>
+              </w:rPr>
+              <w:t>Health system</w:t>
+            </w:r>
+          </w:p>
+        </w:tc>
+        <w:tc>
+          <w:tcPr>
+            <w:tcW w:w="1667" w:type="dxa"/>
+          </w:tcPr>
+          <w:p>
+            <w:pPr>
+              <w:rPr>
+                <w:sz w:val="36"/>
+                <w:szCs w:val="36"/>
+                <w:lang w:val="en-US"/>
+              </w:rPr>
+            </w:pPr>
+            <w:proofErr w:type="spellStart"/>
+            <w:r>
+              <w:rPr>
+                <w:sz w:val="36"/>
+                <w:szCs w:val="36"/>
+                <w:lang w:val="en-US"/>
+              </w:rPr>
+              <w:t>Egor</w:t>
+            </w:r>
+            <w:proofErr w:type="spellEnd"/>
+          </w:p>
+        </w:tc>
+        <w:tc>
+          <w:tcPr>
+            <w:tcW w:w="4536" w:type="dxa"/>
+          </w:tcPr>
+          <w:p>
+            <w:pPr>
+              <w:rPr>
+                <w:lang w:val="en-US"/>
+              </w:rPr>
+            </w:pPr>
+            <w:r>
+              <w:rPr>
+                <w:lang w:val="en-US"/>
+              </w:rPr>
+              <w:t>Damage and restoration</w:t>
+            </w:r>
+          </w:p>
+        </w:tc>
+      </w:tr>
+      <w:tr>
+        <w:tc>
+          <w:tcPr>
+            <w:tcW w:w="975" w:type="dxa"/>
+            <w:shd w:val="clear" w:color="auto" w:fill="4F81BD" w:themeFill="accent1"/>
+          </w:tcPr>
+          <w:p>
+            <w:pPr>
+              <w:rPr>
+                <w:sz w:val="36"/>
+                <w:szCs w:val="36"/>
+              </w:rPr>
+            </w:pPr>
+          </w:p>
+        </w:tc>
+        <w:tc>
+          <w:tcPr>
+            <w:tcW w:w="2853" w:type="dxa"/>
+          </w:tcPr>
+          <w:p>
+            <w:pPr>
+              <w:rPr>
+                <w:lang w:val="en-US"/>
+              </w:rPr>
+            </w:pPr>
+            <w:r>
+              <w:rPr>
+                <w:lang w:val="en-US"/>
+              </w:rPr>
+              <w:t>Stamina</w:t>
+            </w:r>
+          </w:p>
+        </w:tc>
+        <w:tc>
+          <w:tcPr>
+            <w:tcW w:w="1667" w:type="dxa"/>
+          </w:tcPr>
+          <w:p>
+            <w:pPr>
+              <w:rPr>
+                <w:sz w:val="36"/>
+                <w:szCs w:val="36"/>
+                <w:lang w:val="en-US"/>
+              </w:rPr>
+            </w:pPr>
+            <w:proofErr w:type="spellStart"/>
+            <w:r>
+              <w:rPr>
+                <w:sz w:val="36"/>
+                <w:szCs w:val="36"/>
+                <w:lang w:val="en-US"/>
+              </w:rPr>
+              <w:t>Egor</w:t>
+            </w:r>
+            <w:proofErr w:type="spellEnd"/>
+          </w:p>
+        </w:tc>
+        <w:tc>
+          <w:tcPr>
+            <w:tcW w:w="4536" w:type="dxa"/>
+          </w:tcPr>
+          <w:p>
+            <w:pPr>
+              <w:rPr>
+                <w:lang w:val="en-US"/>
+              </w:rPr>
+            </w:pPr>
+          </w:p>
+        </w:tc>
+      </w:tr>
+      <w:tr>
+        <w:tc>
+          <w:tcPr>
+            <w:tcW w:w="975" w:type="dxa"/>
+            <w:tcBorders>
+              <w:bottom w:val="single" w:sz="4" w:space="0" w:color="auto"/>
+            </w:tcBorders>
+            <w:shd w:val="clear" w:color="auto" w:fill="4F81BD" w:themeFill="accent1"/>
+          </w:tcPr>
+          <w:p>
+            <w:pPr>
+              <w:rPr>
+                <w:sz w:val="36"/>
+                <w:szCs w:val="36"/>
+              </w:rPr>
+            </w:pPr>
+          </w:p>
+        </w:tc>
+        <w:tc>
+          <w:tcPr>
+            <w:tcW w:w="2853" w:type="dxa"/>
+          </w:tcPr>
+          <w:p>
+            <w:pPr>
+              <w:rPr>
+                <w:lang w:val="en-US"/>
+              </w:rPr>
+            </w:pPr>
+            <w:r>
+              <w:rPr>
+                <w:lang w:val="en-US"/>
+              </w:rPr>
+              <w:t>Level design</w:t>
+            </w:r>
+          </w:p>
+        </w:tc>
+        <w:tc>
+          <w:tcPr>
+            <w:tcW w:w="1667" w:type="dxa"/>
+          </w:tcPr>
+          <w:p>
+            <w:pPr>
+              <w:rPr>
+                <w:sz w:val="36"/>
+                <w:szCs w:val="36"/>
+                <w:lang w:val="en-US"/>
+              </w:rPr>
+            </w:pPr>
+            <w:proofErr w:type="spellStart"/>
+            <w:r>
+              <w:rPr>
+                <w:sz w:val="36"/>
+                <w:szCs w:val="36"/>
+                <w:lang w:val="en-US"/>
+              </w:rPr>
+              <w:t>Egor</w:t>
+            </w:r>
+            <w:proofErr w:type="spellEnd"/>
+          </w:p>
+        </w:tc>
+        <w:tc>
+          <w:tcPr>
+            <w:tcW w:w="4536" w:type="dxa"/>
+          </w:tcPr>
+          <w:p>
+            <w:pPr>
+              <w:rPr>
+                <w:lang w:val="en-US"/>
+              </w:rPr>
+            </w:pPr>
+            <w:r>
+              <w:rPr>
+                <w:lang w:val="en-US"/>
+              </w:rPr>
+              <w:t>A new one map is needed</w:t>
+            </w:r>
+          </w:p>
+        </w:tc>
+      </w:tr>
+      <w:tr>
+        <w:tc>
+          <w:tcPr>
+            <w:tcW w:w="975" w:type="dxa"/>
+            <w:shd w:val="clear" w:color="auto" w:fill="4F81BD" w:themeFill="accent1"/>
+          </w:tcPr>
+          <w:p>
+            <w:pPr>
+              <w:rPr>
+                <w:sz w:val="36"/>
+                <w:szCs w:val="36"/>
+                <w:lang w:val="en-US"/>
+              </w:rPr>
+            </w:pPr>
+          </w:p>
+        </w:tc>
+        <w:tc>
+          <w:tcPr>
+            <w:tcW w:w="2853" w:type="dxa"/>
+          </w:tcPr>
+          <w:p>
+            <w:pPr>
+              <w:rPr>
+                <w:lang w:val="en-US"/>
+              </w:rPr>
+            </w:pPr>
+            <w:r>
+              <w:rPr>
+                <w:lang w:val="en-US"/>
+              </w:rPr>
+              <w:t>Stat system</w:t>
+            </w:r>
+          </w:p>
+        </w:tc>
+        <w:tc>
+          <w:tcPr>
+            <w:tcW w:w="1667" w:type="dxa"/>
+          </w:tcPr>
+          <w:p>
+            <w:pPr>
+              <w:rPr>
+                <w:sz w:val="36"/>
+                <w:szCs w:val="36"/>
+                <w:lang w:val="en-US"/>
+              </w:rPr>
+            </w:pPr>
+            <w:r>
+              <w:rPr>
+                <w:sz w:val="36"/>
+                <w:szCs w:val="36"/>
+                <w:lang w:val="en-US"/>
+              </w:rPr>
+              <w:t>Leonid</w:t>
+            </w:r>
+          </w:p>
+        </w:tc>
+        <w:tc>
+          <w:tcPr>
+            <w:tcW w:w="4536" w:type="dxa"/>
+          </w:tcPr>
+          <w:p>
+            <w:pPr>
+              <w:rPr>
+                <w:sz w:val="36"/>
+                <w:szCs w:val="36"/>
+                <w:lang w:val="en-US"/>
+              </w:rPr>
+            </w:pPr>
+          </w:p>
+        </w:tc>
+      </w:tr>
+      <w:tr>
+        <w:tc>
+          <w:tcPr>
+            <w:tcW w:w="975" w:type="dxa"/>
+            <w:shd w:val="clear" w:color="auto" w:fill="4F81BD" w:themeFill="accent1"/>
+          </w:tcPr>
+          <w:p>
+            <w:pPr>
+              <w:rPr>
+                <w:sz w:val="36"/>
+                <w:szCs w:val="36"/>
+                <w:lang w:val="en-US"/>
+              </w:rPr>
+            </w:pPr>
+          </w:p>
+        </w:tc>
+        <w:tc>
+          <w:tcPr>
+            <w:tcW w:w="2853" w:type="dxa"/>
+          </w:tcPr>
+          <w:p>
+            <w:pPr>
+              <w:rPr>
+                <w:lang w:val="en-US"/>
+              </w:rPr>
+            </w:pPr>
+            <w:r>
+              <w:rPr>
+                <w:lang w:val="en-US"/>
+              </w:rPr>
+              <w:t>Archetypes concept</w:t>
+            </w:r>
+          </w:p>
+        </w:tc>
+        <w:tc>
+          <w:tcPr>
+            <w:tcW w:w="1667" w:type="dxa"/>
+          </w:tcPr>
+          <w:p>
+            <w:pPr>
+              <w:rPr>
+                <w:sz w:val="36"/>
+                <w:szCs w:val="36"/>
+                <w:lang w:val="en-US"/>
+              </w:rPr>
+            </w:pPr>
+            <w:r>
+              <w:rPr>
+                <w:sz w:val="36"/>
+                <w:szCs w:val="36"/>
+                <w:lang w:val="en-US"/>
+              </w:rPr>
+              <w:t>Leonid</w:t>
+            </w:r>
+          </w:p>
+        </w:tc>
+        <w:tc>
+          <w:tcPr>
+            <w:tcW w:w="4536" w:type="dxa"/>
+          </w:tcPr>
+          <w:p>
+            <w:pPr>
+              <w:rPr>
+                <w:sz w:val="36"/>
+                <w:szCs w:val="36"/>
+                <w:lang w:val="en-US"/>
+              </w:rPr>
+            </w:pPr>
+          </w:p>
+        </w:tc>
+      </w:tr>
+      <w:tr>
+        <w:tc>
+          <w:tcPr>
+            <w:tcW w:w="975" w:type="dxa"/>
+            <w:shd w:val="clear" w:color="auto" w:fill="4F81BD" w:themeFill="accent1"/>
+          </w:tcPr>
+          <w:p>
+            <w:pPr>
+              <w:rPr>
+                <w:sz w:val="36"/>
+                <w:szCs w:val="36"/>
+                <w:lang w:val="en-US"/>
+              </w:rPr>
+            </w:pPr>
+          </w:p>
+        </w:tc>
+        <w:tc>
+          <w:tcPr>
+            <w:tcW w:w="2853" w:type="dxa"/>
+          </w:tcPr>
+          <w:p>
+            <w:pPr>
+              <w:rPr>
+                <w:lang w:val="en-US"/>
+              </w:rPr>
+            </w:pPr>
+            <w:r>
+              <w:rPr>
+                <w:lang w:val="en-US"/>
+              </w:rPr>
+              <w:t>Characters abilities</w:t>
+            </w:r>
+          </w:p>
+        </w:tc>
+        <w:tc>
+          <w:tcPr>
+            <w:tcW w:w="1667" w:type="dxa"/>
+          </w:tcPr>
+          <w:p>
+            <w:pPr>
+              <w:rPr>
+                <w:sz w:val="36"/>
+                <w:szCs w:val="36"/>
+                <w:lang w:val="en-US"/>
+              </w:rPr>
+            </w:pPr>
+            <w:r>
+              <w:rPr>
+                <w:sz w:val="36"/>
+                <w:szCs w:val="36"/>
+                <w:lang w:val="en-US"/>
+              </w:rPr>
+              <w:t>Leonid</w:t>
+            </w:r>
+          </w:p>
+        </w:tc>
+        <w:tc>
+          <w:tcPr>
+            <w:tcW w:w="4536" w:type="dxa"/>
+          </w:tcPr>
+          <w:p>
+            <w:pPr>
+              <w:rPr>
+                <w:sz w:val="36"/>
+                <w:szCs w:val="36"/>
+                <w:lang w:val="en-US"/>
+              </w:rPr>
+            </w:pPr>
+          </w:p>
+        </w:tc>
+      </w:tr>
+    </w:tbl>
+    <w:p>
+      <w:pPr>
         <w:rPr>
           <w:sz w:val="36"/>
           <w:szCs w:val="36"/>
           <w:lang w:val="en-US"/>
         </w:rPr>
-        <w:t>…</w:t>
-      </w:r>
+      </w:pPr>
     </w:p>
     <w:sectPr>
       <w:pgSz w:w="11906" w:h="16838"/>
@@ -1704,6 +2470,119 @@
     </w:lvl>
   </w:abstractNum>
   <w:abstractNum w:abstractNumId="3">
+    <w:nsid w:val="28D246CF"/>
+    <w:multiLevelType w:val="hybridMultilevel"/>
+    <w:tmpl w:val="5F0E1E1E"/>
+    <w:lvl w:ilvl="0" w:tplc="04190001">
+      <w:start w:val="1"/>
+      <w:numFmt w:val="bullet"/>
+      <w:lvlText w:val=""/>
+      <w:lvlJc w:val="left"/>
+      <w:pPr>
+        <w:ind w:left="720" w:hanging="360"/>
+      </w:pPr>
+      <w:rPr>
+        <w:rFonts w:ascii="Symbol" w:hAnsi="Symbol" w:hint="default"/>
+      </w:rPr>
+    </w:lvl>
+    <w:lvl w:ilvl="1" w:tplc="04190003" w:tentative="1">
+      <w:start w:val="1"/>
+      <w:numFmt w:val="bullet"/>
+      <w:lvlText w:val="o"/>
+      <w:lvlJc w:val="left"/>
+      <w:pPr>
+        <w:ind w:left="1440" w:hanging="360"/>
+      </w:pPr>
+      <w:rPr>
+        <w:rFonts w:ascii="Courier New" w:hAnsi="Courier New" w:cs="Courier New" w:hint="default"/>
+      </w:rPr>
+    </w:lvl>
+    <w:lvl w:ilvl="2" w:tplc="04190005" w:tentative="1">
+      <w:start w:val="1"/>
+      <w:numFmt w:val="bullet"/>
+      <w:lvlText w:val=""/>
+      <w:lvlJc w:val="left"/>
+      <w:pPr>
+        <w:ind w:left="2160" w:hanging="360"/>
+      </w:pPr>
+      <w:rPr>
+        <w:rFonts w:ascii="Wingdings" w:hAnsi="Wingdings" w:hint="default"/>
+      </w:rPr>
+    </w:lvl>
+    <w:lvl w:ilvl="3" w:tplc="04190001" w:tentative="1">
+      <w:start w:val="1"/>
+      <w:numFmt w:val="bullet"/>
+      <w:lvlText w:val=""/>
+      <w:lvlJc w:val="left"/>
+      <w:pPr>
+        <w:ind w:left="2880" w:hanging="360"/>
+      </w:pPr>
+      <w:rPr>
+        <w:rFonts w:ascii="Symbol" w:hAnsi="Symbol" w:hint="default"/>
+      </w:rPr>
+    </w:lvl>
+    <w:lvl w:ilvl="4" w:tplc="04190003" w:tentative="1">
+      <w:start w:val="1"/>
+      <w:numFmt w:val="bullet"/>
+      <w:lvlText w:val="o"/>
+      <w:lvlJc w:val="left"/>
+      <w:pPr>
+        <w:ind w:left="3600" w:hanging="360"/>
+      </w:pPr>
+      <w:rPr>
+        <w:rFonts w:ascii="Courier New" w:hAnsi="Courier New" w:cs="Courier New" w:hint="default"/>
+      </w:rPr>
+    </w:lvl>
+    <w:lvl w:ilvl="5" w:tplc="04190005" w:tentative="1">
+      <w:start w:val="1"/>
+      <w:numFmt w:val="bullet"/>
+      <w:lvlText w:val=""/>
+      <w:lvlJc w:val="left"/>
+      <w:pPr>
+        <w:ind w:left="4320" w:hanging="360"/>
+      </w:pPr>
+      <w:rPr>
+        <w:rFonts w:ascii="Wingdings" w:hAnsi="Wingdings" w:hint="default"/>
+      </w:rPr>
+    </w:lvl>
+    <w:lvl w:ilvl="6" w:tplc="04190001" w:tentative="1">
+      <w:start w:val="1"/>
+      <w:numFmt w:val="bullet"/>
+      <w:lvlText w:val=""/>
+      <w:lvlJc w:val="left"/>
+      <w:pPr>
+        <w:ind w:left="5040" w:hanging="360"/>
+      </w:pPr>
+      <w:rPr>
+        <w:rFonts w:ascii="Symbol" w:hAnsi="Symbol" w:hint="default"/>
+      </w:rPr>
+    </w:lvl>
+    <w:lvl w:ilvl="7" w:tplc="04190003" w:tentative="1">
+      <w:start w:val="1"/>
+      <w:numFmt w:val="bullet"/>
+      <w:lvlText w:val="o"/>
+      <w:lvlJc w:val="left"/>
+      <w:pPr>
+        <w:ind w:left="5760" w:hanging="360"/>
+      </w:pPr>
+      <w:rPr>
+        <w:rFonts w:ascii="Courier New" w:hAnsi="Courier New" w:cs="Courier New" w:hint="default"/>
+      </w:rPr>
+    </w:lvl>
+    <w:lvl w:ilvl="8" w:tplc="04190005" w:tentative="1">
+      <w:start w:val="1"/>
+      <w:numFmt w:val="bullet"/>
+      <w:lvlText w:val=""/>
+      <w:lvlJc w:val="left"/>
+      <w:pPr>
+        <w:ind w:left="6480" w:hanging="360"/>
+      </w:pPr>
+      <w:rPr>
+        <w:rFonts w:ascii="Wingdings" w:hAnsi="Wingdings" w:hint="default"/>
+      </w:rPr>
+    </w:lvl>
+  </w:abstractNum>
+  <w:abstractNum w:abstractNumId="4">
     <w:nsid w:val="3C0D0B23"/>
     <w:multiLevelType w:val="hybridMultilevel"/>
     <w:tmpl w:val="DF10203C"/>
@@ -1816,7 +2695,7 @@
       </w:rPr>
     </w:lvl>
   </w:abstractNum>
-  <w:abstractNum w:abstractNumId="4">
+  <w:abstractNum w:abstractNumId="5">
     <w:nsid w:val="3D9D0277"/>
     <w:multiLevelType w:val="hybridMultilevel"/>
     <w:tmpl w:val="E528D8C6"/>
@@ -1902,7 +2781,7 @@
       </w:pPr>
     </w:lvl>
   </w:abstractNum>
-  <w:abstractNum w:abstractNumId="5">
+  <w:abstractNum w:abstractNumId="6">
     <w:nsid w:val="57F35EE6"/>
     <w:multiLevelType w:val="hybridMultilevel"/>
     <w:tmpl w:val="6EE0068A"/>
@@ -1988,7 +2867,7 @@
       </w:pPr>
     </w:lvl>
   </w:abstractNum>
-  <w:abstractNum w:abstractNumId="6">
+  <w:abstractNum w:abstractNumId="7">
     <w:nsid w:val="5B0D58C2"/>
     <w:multiLevelType w:val="hybridMultilevel"/>
     <w:tmpl w:val="8586D714"/>
@@ -2077,7 +2956,7 @@
       </w:pPr>
     </w:lvl>
   </w:abstractNum>
-  <w:abstractNum w:abstractNumId="7">
+  <w:abstractNum w:abstractNumId="8">
     <w:nsid w:val="5BC01F75"/>
     <w:multiLevelType w:val="hybridMultilevel"/>
     <w:tmpl w:val="1534BCB2"/>
@@ -2163,7 +3042,7 @@
       </w:pPr>
     </w:lvl>
   </w:abstractNum>
-  <w:abstractNum w:abstractNumId="8">
+  <w:abstractNum w:abstractNumId="9">
     <w:nsid w:val="61750DBC"/>
     <w:multiLevelType w:val="hybridMultilevel"/>
     <w:tmpl w:val="0E368F98"/>
@@ -2276,7 +3155,7 @@
       </w:rPr>
     </w:lvl>
   </w:abstractNum>
-  <w:abstractNum w:abstractNumId="9">
+  <w:abstractNum w:abstractNumId="10">
     <w:nsid w:val="695B041B"/>
     <w:multiLevelType w:val="hybridMultilevel"/>
     <w:tmpl w:val="44AE43CC"/>
@@ -2362,7 +3241,7 @@
       </w:pPr>
     </w:lvl>
   </w:abstractNum>
-  <w:abstractNum w:abstractNumId="10">
+  <w:abstractNum w:abstractNumId="11">
     <w:nsid w:val="7D8400A0"/>
     <w:multiLevelType w:val="hybridMultilevel"/>
     <w:tmpl w:val="2C32F594"/>
@@ -2479,34 +3358,37 @@
     <w:abstractNumId w:val="2"/>
   </w:num>
   <w:num w:numId="2">
-    <w:abstractNumId w:val="3"/>
+    <w:abstractNumId w:val="4"/>
   </w:num>
   <w:num w:numId="3">
+    <w:abstractNumId w:val="9"/>
+  </w:num>
+  <w:num w:numId="4">
+    <w:abstractNumId w:val="6"/>
+  </w:num>
+  <w:num w:numId="5">
+    <w:abstractNumId w:val="7"/>
+  </w:num>
+  <w:num w:numId="6">
     <w:abstractNumId w:val="8"/>
   </w:num>
-  <w:num w:numId="4">
-    <w:abstractNumId w:val="5"/>
-  </w:num>
-  <w:num w:numId="5">
-    <w:abstractNumId w:val="6"/>
-  </w:num>
-  <w:num w:numId="6">
-    <w:abstractNumId w:val="7"/>
-  </w:num>
   <w:num w:numId="7">
-    <w:abstractNumId w:val="9"/>
+    <w:abstractNumId w:val="10"/>
   </w:num>
   <w:num w:numId="8">
     <w:abstractNumId w:val="1"/>
   </w:num>
   <w:num w:numId="9">
-    <w:abstractNumId w:val="4"/>
+    <w:abstractNumId w:val="5"/>
   </w:num>
   <w:num w:numId="10">
-    <w:abstractNumId w:val="10"/>
+    <w:abstractNumId w:val="11"/>
   </w:num>
   <w:num w:numId="11">
     <w:abstractNumId w:val="0"/>
+  </w:num>
+  <w:num w:numId="12">
+    <w:abstractNumId w:val="3"/>
   </w:num>
 </w:numbering>
 </file>
@@ -2710,6 +3592,32 @@
       <w:ind w:left="720"/>
       <w:contextualSpacing/>
     </w:pPr>
+  </w:style>
+  <w:style w:type="table" w:styleId="a4">
+    <w:name w:val="Table Grid"/>
+    <w:basedOn w:val="a1"/>
+    <w:uiPriority w:val="59"/>
+    <w:rsid w:val="002840DE"/>
+    <w:pPr>
+      <w:spacing w:after="0" w:line="240" w:lineRule="auto"/>
+    </w:pPr>
+    <w:tblPr>
+      <w:tblInd w:w="0" w:type="dxa"/>
+      <w:tblBorders>
+        <w:top w:val="single" w:sz="4" w:space="0" w:color="auto"/>
+        <w:left w:val="single" w:sz="4" w:space="0" w:color="auto"/>
+        <w:bottom w:val="single" w:sz="4" w:space="0" w:color="auto"/>
+        <w:right w:val="single" w:sz="4" w:space="0" w:color="auto"/>
+        <w:insideH w:val="single" w:sz="4" w:space="0" w:color="auto"/>
+        <w:insideV w:val="single" w:sz="4" w:space="0" w:color="auto"/>
+      </w:tblBorders>
+      <w:tblCellMar>
+        <w:top w:w="0" w:type="dxa"/>
+        <w:left w:w="108" w:type="dxa"/>
+        <w:bottom w:w="0" w:type="dxa"/>
+        <w:right w:w="108" w:type="dxa"/>
+      </w:tblCellMar>
+    </w:tblPr>
   </w:style>
 </w:styles>
 </file>

</xml_diff>